<commit_message>
commit test add table
</commit_message>
<xml_diff>
--- a/testdata/office/output.docx
+++ b/testdata/office/output.docx
@@ -3777,7 +3777,44 @@
         </w:tc>
       </w:tr>
     </w:tbl>
-    <w:p/>
+    <w:p>
+      <w:pPr>
+        <w:jc w:val="center"/>
+      </w:pPr>
+      <w:r/>
+      <w:r>
+        <w:drawing>
+          <wp:inline xmlns="http://schemas.openxmlformats.org/drawingml/2006/wordprocessingDrawing" xmlns:a="http://schemas.openxmlformats.org/drawingml/2006/main" xmlns:pic="http://schemas.openxmlformats.org/drawingml/2006/picture" xmlns:r="http://schemas.openxmlformats.org/officeDocument/2006/relationships" xmlns:w="http://schemas.openxmlformats.org/wordprocessingml/2006/main" xmlns:wp="http://schemas.openxmlformats.org/drawingml/2006/wordprocessingDrawing" xmlns:xml="http://www.w3.org/XML/1998/namespace" distT="0" distB="0" distL="0" distR="0">
+            <wp:extent cx="5080000" cy="2841355"/>
+            <wp:docPr id="1069417382" name=""/>
+            <wp:cNvGraphicFramePr/>
+            <a:graphic>
+              <a:graphicData uri="http://schemas.openxmlformats.org/drawingml/2006/picture">
+                <pic:pic xmlns="http://schemas.openxmlformats.org/drawingml/2006/picture" xmlns:pic="http://schemas.openxmlformats.org/drawingml/2006/picture" xmlns:xml="http://www.w3.org/XML/1998/namespace">
+                  <pic:nvPicPr>
+                    <pic:cNvPr id="1069417382" name=""/>
+                    <pic:cNvPicPr/>
+                  </pic:nvPicPr>
+                  <pic:blipFill>
+                    <a:blip r:embed="rId14"/>
+                    <a:stretch>
+                      <a:fillRect/>
+                    </a:stretch>
+                  </pic:blipFill>
+                  <pic:spPr>
+                    <a:xfrm>
+                      <a:off x="0" y="0"/>
+                      <a:ext cx="236" cy="132"/>
+                    </a:xfrm>
+                    <a:prstGeom prst="rect"/>
+                  </pic:spPr>
+                </pic:pic>
+              </a:graphicData>
+            </a:graphic>
+          </wp:inline>
+        </w:drawing>
+      </w:r>
+    </w:p>
     <w:p>
       <w:pPr>
         <w:pStyle w:val="afb"/>

</xml_diff>